<commit_message>
- added filter for service type on services selection - clear time slots if there isn't enough data to calculate slots - added additional UI styling
</commit_message>
<xml_diff>
--- a/BeautyUStudioTodo.docx
+++ b/BeautyUStudioTodo.docx
@@ -4,6 +4,7 @@
   <w:body>
     <w:p>
       <w:pPr>
+        <w:ind w:left="720" w:hanging="720"/>
         <w:jc w:val="center"/>
         <w:rPr>
           <w:b/>
@@ -136,6 +137,22 @@
     </w:p>
     <w:p>
       <w:pPr>
+        <w:ind w:left="720"/>
+        <w:rPr>
+          <w:sz w:val="24"/>
+          <w:szCs w:val="24"/>
+        </w:rPr>
+      </w:pPr>
+      <w:r>
+        <w:rPr>
+          <w:sz w:val="24"/>
+          <w:szCs w:val="24"/>
+        </w:rPr>
+        <w:t>- If service is 30 mins or less then the appointment summary border or background should be green. 45 minutes or less for yellow, 1 hour or less for orange, and the rest are red.</w:t>
+      </w:r>
+    </w:p>
+    <w:p>
+      <w:pPr>
         <w:rPr>
           <w:sz w:val="24"/>
           <w:szCs w:val="24"/>
@@ -270,11 +287,154 @@
     </w:p>
     <w:p>
       <w:pPr>
-        <w:rPr>
-          <w:sz w:val="24"/>
-          <w:szCs w:val="24"/>
-        </w:rPr>
-      </w:pPr>
+        <w:ind w:left="720"/>
+        <w:rPr>
+          <w:sz w:val="24"/>
+          <w:szCs w:val="24"/>
+          <w:lang w:val="vi-VN"/>
+        </w:rPr>
+      </w:pPr>
+      <w:r>
+        <w:rPr>
+          <w:sz w:val="24"/>
+          <w:szCs w:val="24"/>
+        </w:rPr>
+        <w:t>- make sure cache not only updates when user book new appointment, but the associate queries with the appointments are updated</w:t>
+      </w:r>
+      <w:r>
+        <w:rPr>
+          <w:sz w:val="24"/>
+          <w:szCs w:val="24"/>
+        </w:rPr>
+        <w:t xml:space="preserve"> </w:t>
+      </w:r>
+      <w:r>
+        <w:rPr>
+          <w:rFonts w:ascii="Segoe UI Emoji" w:hAnsi="Segoe UI Emoji" w:cs="Segoe UI Emoji"/>
+          <w:sz w:val="24"/>
+          <w:szCs w:val="24"/>
+        </w:rPr>
+        <w:t>✅</w:t>
+      </w:r>
+    </w:p>
+    <w:p>
+      <w:pPr>
+        <w:ind w:left="720"/>
+        <w:rPr>
+          <w:sz w:val="24"/>
+          <w:szCs w:val="24"/>
+        </w:rPr>
+      </w:pPr>
+      <w:r>
+        <w:rPr>
+          <w:sz w:val="24"/>
+          <w:szCs w:val="24"/>
+          <w:lang w:val="vi-VN"/>
+        </w:rPr>
+        <w:t>-</w:t>
+      </w:r>
+      <w:r>
+        <w:rPr>
+          <w:sz w:val="24"/>
+          <w:szCs w:val="24"/>
+        </w:rPr>
+        <w:t xml:space="preserve"> remove the appointments that are outdated from database automatically (maybe). Sometime user might want to see past appointments. </w:t>
+      </w:r>
+      <w:proofErr w:type="gramStart"/>
+      <w:r>
+        <w:rPr>
+          <w:sz w:val="24"/>
+          <w:szCs w:val="24"/>
+        </w:rPr>
+        <w:t>So</w:t>
+      </w:r>
+      <w:proofErr w:type="gramEnd"/>
+      <w:r>
+        <w:rPr>
+          <w:sz w:val="24"/>
+          <w:szCs w:val="24"/>
+        </w:rPr>
+        <w:t xml:space="preserve"> lets take a look at this again. Maybe remove ones that are outdated by 1 year. </w:t>
+      </w:r>
+    </w:p>
+    <w:p>
+      <w:pPr>
+        <w:ind w:left="720"/>
+        <w:rPr>
+          <w:sz w:val="24"/>
+          <w:szCs w:val="24"/>
+        </w:rPr>
+      </w:pPr>
+      <w:r>
+        <w:rPr>
+          <w:sz w:val="24"/>
+          <w:szCs w:val="24"/>
+        </w:rPr>
+        <w:t xml:space="preserve">- clear time slots if the user deselect services since there </w:t>
+      </w:r>
+      <w:proofErr w:type="gramStart"/>
+      <w:r>
+        <w:rPr>
+          <w:sz w:val="24"/>
+          <w:szCs w:val="24"/>
+        </w:rPr>
+        <w:t>isn’t</w:t>
+      </w:r>
+      <w:proofErr w:type="gramEnd"/>
+      <w:r>
+        <w:rPr>
+          <w:sz w:val="24"/>
+          <w:szCs w:val="24"/>
+        </w:rPr>
+        <w:t xml:space="preserve"> data to calculate</w:t>
+      </w:r>
+    </w:p>
+    <w:p>
+      <w:pPr>
+        <w:ind w:left="720"/>
+        <w:rPr>
+          <w:sz w:val="24"/>
+          <w:szCs w:val="24"/>
+        </w:rPr>
+      </w:pPr>
+      <w:r>
+        <w:rPr>
+          <w:sz w:val="24"/>
+          <w:szCs w:val="24"/>
+        </w:rPr>
+        <w:t xml:space="preserve">- add logic as well as an error message whenever they click book but there </w:t>
+      </w:r>
+      <w:proofErr w:type="gramStart"/>
+      <w:r>
+        <w:rPr>
+          <w:sz w:val="24"/>
+          <w:szCs w:val="24"/>
+        </w:rPr>
+        <w:t>isn’t</w:t>
+      </w:r>
+      <w:proofErr w:type="gramEnd"/>
+      <w:r>
+        <w:rPr>
+          <w:sz w:val="24"/>
+          <w:szCs w:val="24"/>
+        </w:rPr>
+        <w:t xml:space="preserve"> enough data.</w:t>
+      </w:r>
+    </w:p>
+    <w:p>
+      <w:pPr>
+        <w:rPr>
+          <w:sz w:val="24"/>
+          <w:szCs w:val="24"/>
+        </w:rPr>
+      </w:pPr>
+      <w:r>
+        <w:rPr>
+          <w:sz w:val="24"/>
+          <w:szCs w:val="24"/>
+        </w:rPr>
+        <w:t>2) Add Authentication to identify user and authorize access of web app functions.</w:t>
+      </w:r>
     </w:p>
     <w:sectPr>
       <w:pgSz w:w="12240" w:h="15840"/>
@@ -409,6 +569,7 @@
     <w:lsdException w:name="HTML Sample" w:semiHidden="1" w:unhideWhenUsed="1"/>
     <w:lsdException w:name="HTML Typewriter" w:semiHidden="1" w:unhideWhenUsed="1"/>
     <w:lsdException w:name="HTML Variable" w:semiHidden="1" w:unhideWhenUsed="1"/>
+    <w:lsdException w:name="Normal Table" w:semiHidden="1" w:unhideWhenUsed="1"/>
     <w:lsdException w:name="annotation subject" w:semiHidden="1" w:unhideWhenUsed="1"/>
     <w:lsdException w:name="No List" w:semiHidden="1" w:unhideWhenUsed="1"/>
     <w:lsdException w:name="Outline List 1" w:semiHidden="1" w:unhideWhenUsed="1"/>
@@ -455,8 +616,10 @@
     <w:lsdException w:name="Table Subtle 2" w:semiHidden="1" w:unhideWhenUsed="1"/>
     <w:lsdException w:name="Table Web 1" w:semiHidden="1" w:unhideWhenUsed="1"/>
     <w:lsdException w:name="Table Web 2" w:semiHidden="1" w:unhideWhenUsed="1"/>
+    <w:lsdException w:name="Table Web 3" w:semiHidden="1" w:unhideWhenUsed="1"/>
     <w:lsdException w:name="Balloon Text" w:semiHidden="1" w:unhideWhenUsed="1"/>
     <w:lsdException w:name="Table Grid" w:uiPriority="39"/>
+    <w:lsdException w:name="Table Theme" w:semiHidden="1" w:unhideWhenUsed="1"/>
     <w:lsdException w:name="Placeholder Text" w:semiHidden="1"/>
     <w:lsdException w:name="No Spacing" w:uiPriority="1" w:qFormat="1"/>
     <w:lsdException w:name="Light Shading" w:uiPriority="60"/>

</xml_diff>

<commit_message>
- update appointment form with nicer margin and padding
</commit_message>
<xml_diff>
--- a/BeautyUStudioTodo.docx
+++ b/BeautyUStudioTodo.docx
@@ -236,6 +236,22 @@
         <w:rPr>
           <w:sz w:val="24"/>
           <w:szCs w:val="24"/>
+        </w:rPr>
+      </w:pPr>
+      <w:r>
+        <w:rPr>
+          <w:sz w:val="24"/>
+          <w:szCs w:val="24"/>
+        </w:rPr>
+        <w:tab/>
+        <w:t>- See if there is a way to customize multiple select to not use ctrl</w:t>
+      </w:r>
+    </w:p>
+    <w:p>
+      <w:pPr>
+        <w:rPr>
+          <w:sz w:val="24"/>
+          <w:szCs w:val="24"/>
           <w:u w:val="single"/>
         </w:rPr>
       </w:pPr>
@@ -388,6 +404,21 @@
         </w:rPr>
         <w:t xml:space="preserve"> data to calculate</w:t>
       </w:r>
+      <w:r>
+        <w:rPr>
+          <w:sz w:val="24"/>
+          <w:szCs w:val="24"/>
+        </w:rPr>
+        <w:t xml:space="preserve"> </w:t>
+      </w:r>
+      <w:r>
+        <w:rPr>
+          <w:rFonts w:ascii="Segoe UI Emoji" w:hAnsi="Segoe UI Emoji" w:cs="Segoe UI Emoji"/>
+          <w:sz w:val="24"/>
+          <w:szCs w:val="24"/>
+        </w:rPr>
+        <w:t>✅</w:t>
+      </w:r>
     </w:p>
     <w:p>
       <w:pPr>
@@ -402,6 +433,37 @@
           <w:sz w:val="24"/>
           <w:szCs w:val="24"/>
         </w:rPr>
+        <w:t>- add an extra option for services form control to select all type of services</w:t>
+      </w:r>
+      <w:r>
+        <w:rPr>
+          <w:sz w:val="24"/>
+          <w:szCs w:val="24"/>
+        </w:rPr>
+        <w:t xml:space="preserve"> </w:t>
+      </w:r>
+      <w:r>
+        <w:rPr>
+          <w:rFonts w:ascii="Segoe UI Emoji" w:hAnsi="Segoe UI Emoji" w:cs="Segoe UI Emoji"/>
+          <w:sz w:val="24"/>
+          <w:szCs w:val="24"/>
+        </w:rPr>
+        <w:t>✅</w:t>
+      </w:r>
+    </w:p>
+    <w:p>
+      <w:pPr>
+        <w:ind w:left="720"/>
+        <w:rPr>
+          <w:sz w:val="24"/>
+          <w:szCs w:val="24"/>
+        </w:rPr>
+      </w:pPr>
+      <w:r>
+        <w:rPr>
+          <w:sz w:val="24"/>
+          <w:szCs w:val="24"/>
+        </w:rPr>
         <w:t xml:space="preserve">- add logic as well as an error message whenever they click book but there </w:t>
       </w:r>
       <w:proofErr w:type="gramStart"/>
@@ -423,16 +485,40 @@
     </w:p>
     <w:p>
       <w:pPr>
-        <w:rPr>
-          <w:sz w:val="24"/>
-          <w:szCs w:val="24"/>
-        </w:rPr>
-      </w:pPr>
-      <w:r>
-        <w:rPr>
-          <w:sz w:val="24"/>
-          <w:szCs w:val="24"/>
-        </w:rPr>
+        <w:ind w:left="720"/>
+        <w:rPr>
+          <w:sz w:val="24"/>
+          <w:szCs w:val="24"/>
+        </w:rPr>
+      </w:pPr>
+      <w:r>
+        <w:rPr>
+          <w:sz w:val="24"/>
+          <w:szCs w:val="24"/>
+        </w:rPr>
+        <w:t>- order the service name by alphabetical order</w:t>
+      </w:r>
+      <w:r>
+        <w:rPr>
+          <w:sz w:val="24"/>
+          <w:szCs w:val="24"/>
+        </w:rPr>
+        <w:tab/>
+      </w:r>
+    </w:p>
+    <w:p>
+      <w:pPr>
+        <w:rPr>
+          <w:sz w:val="24"/>
+          <w:szCs w:val="24"/>
+        </w:rPr>
+      </w:pPr>
+      <w:r>
+        <w:rPr>
+          <w:sz w:val="24"/>
+          <w:szCs w:val="24"/>
+        </w:rPr>
+        <w:lastRenderedPageBreak/>
         <w:t>2) Add Authentication to identify user and authorize access of web app functions.</w:t>
       </w:r>
     </w:p>

</xml_diff>

<commit_message>
revised backend API route
</commit_message>
<xml_diff>
--- a/BeautyUStudioTodo.docx
+++ b/BeautyUStudioTodo.docx
@@ -219,17 +219,8 @@
           <w:szCs w:val="24"/>
         </w:rPr>
         <w:tab/>
-        <w:t xml:space="preserve">- Style the form to be full size of mobile phone but maximum </w:t>
-      </w:r>
-      <w:proofErr w:type="gramStart"/>
-      <w:r>
-        <w:rPr>
-          <w:sz w:val="24"/>
-          <w:szCs w:val="24"/>
-        </w:rPr>
-        <w:t>1080px;</w:t>
-      </w:r>
-      <w:proofErr w:type="gramEnd"/>
+        <w:t>- Style the form to be full size of mobile phone but maximum 1080px;</w:t>
+      </w:r>
     </w:p>
     <w:p>
       <w:pPr>
@@ -354,23 +345,7 @@
           <w:sz w:val="24"/>
           <w:szCs w:val="24"/>
         </w:rPr>
-        <w:t xml:space="preserve"> remove the appointments that are outdated from database automatically (maybe). Sometime user might want to see past appointments. </w:t>
-      </w:r>
-      <w:proofErr w:type="gramStart"/>
-      <w:r>
-        <w:rPr>
-          <w:sz w:val="24"/>
-          <w:szCs w:val="24"/>
-        </w:rPr>
-        <w:t>So</w:t>
-      </w:r>
-      <w:proofErr w:type="gramEnd"/>
-      <w:r>
-        <w:rPr>
-          <w:sz w:val="24"/>
-          <w:szCs w:val="24"/>
-        </w:rPr>
-        <w:t xml:space="preserve"> lets take a look at this again. Maybe remove ones that are outdated by 1 year. </w:t>
+        <w:t xml:space="preserve"> remove the appointments that are outdated from database automatically (maybe). Sometime user might want to see past appointments. So lets take a look at this again. Maybe remove ones that are outdated by 1 year. </w:t>
       </w:r>
     </w:p>
     <w:p>
@@ -386,23 +361,7 @@
           <w:sz w:val="24"/>
           <w:szCs w:val="24"/>
         </w:rPr>
-        <w:t xml:space="preserve">- clear time slots if the user deselect services since there </w:t>
-      </w:r>
-      <w:proofErr w:type="gramStart"/>
-      <w:r>
-        <w:rPr>
-          <w:sz w:val="24"/>
-          <w:szCs w:val="24"/>
-        </w:rPr>
-        <w:t>isn’t</w:t>
-      </w:r>
-      <w:proofErr w:type="gramEnd"/>
-      <w:r>
-        <w:rPr>
-          <w:sz w:val="24"/>
-          <w:szCs w:val="24"/>
-        </w:rPr>
-        <w:t xml:space="preserve"> data to calculate</w:t>
+        <w:t>- clear time slots if the user deselect services since there isn’t data to calculate</w:t>
       </w:r>
       <w:r>
         <w:rPr>
@@ -464,23 +423,7 @@
           <w:sz w:val="24"/>
           <w:szCs w:val="24"/>
         </w:rPr>
-        <w:t xml:space="preserve">- add logic as well as an error message whenever they click book but there </w:t>
-      </w:r>
-      <w:proofErr w:type="gramStart"/>
-      <w:r>
-        <w:rPr>
-          <w:sz w:val="24"/>
-          <w:szCs w:val="24"/>
-        </w:rPr>
-        <w:t>isn’t</w:t>
-      </w:r>
-      <w:proofErr w:type="gramEnd"/>
-      <w:r>
-        <w:rPr>
-          <w:sz w:val="24"/>
-          <w:szCs w:val="24"/>
-        </w:rPr>
-        <w:t xml:space="preserve"> enough data.</w:t>
+        <w:t>- add logic as well as an error message whenever they click book but there isn’t enough data.</w:t>
       </w:r>
     </w:p>
     <w:p>
@@ -519,7 +462,40 @@
           <w:szCs w:val="24"/>
         </w:rPr>
         <w:lastRenderedPageBreak/>
-        <w:t>2) Add Authentication to identify user and authorize access of web app functions.</w:t>
+        <w:t xml:space="preserve">2) Add Authentication to identify user </w:t>
+      </w:r>
+      <w:r>
+        <w:rPr>
+          <w:sz w:val="24"/>
+          <w:szCs w:val="24"/>
+        </w:rPr>
+        <w:t>and</w:t>
+      </w:r>
+      <w:r>
+        <w:rPr>
+          <w:sz w:val="24"/>
+          <w:szCs w:val="24"/>
+        </w:rPr>
+        <w:t xml:space="preserve"> authorize access of web app functions.</w:t>
+      </w:r>
+    </w:p>
+    <w:p>
+      <w:pPr>
+        <w:rPr>
+          <w:sz w:val="24"/>
+          <w:szCs w:val="24"/>
+        </w:rPr>
+      </w:pPr>
+    </w:p>
+    <w:p>
+      <w:pPr>
+        <w:rPr>
+          <w:sz w:val="24"/>
+          <w:szCs w:val="24"/>
+        </w:rPr>
+      </w:pPr>
+      <w:r>
+        <w:t>  </w:t>
       </w:r>
     </w:p>
     <w:sectPr>

</xml_diff>